<commit_message>
Added more info to overview/labeling/etc
</commit_message>
<xml_diff>
--- a/project_outline.docx
+++ b/project_outline.docx
@@ -1,6 +1,6 @@
 
 <file path=word/document.xml><?xml version="1.0" encoding="utf-8"?>
-<w:document xmlns:wpc="http://schemas.microsoft.com/office/word/2010/wordprocessingCanvas" xmlns:mc="http://schemas.openxmlformats.org/markup-compatibility/2006" xmlns:o="urn:schemas-microsoft-com:office:office" xmlns:r="http://schemas.openxmlformats.org/officeDocument/2006/relationships" xmlns:m="http://schemas.openxmlformats.org/officeDocument/2006/math" xmlns:v="urn:schemas-microsoft-com:vml" xmlns:wp14="http://schemas.microsoft.com/office/word/2010/wordprocessingDrawing" xmlns:wp="http://schemas.openxmlformats.org/drawingml/2006/wordprocessingDrawing" xmlns:w10="urn:schemas-microsoft-com:office:word" xmlns:w="http://schemas.openxmlformats.org/wordprocessingml/2006/main" xmlns:w14="http://schemas.microsoft.com/office/word/2010/wordml" xmlns:wpg="http://schemas.microsoft.com/office/word/2010/wordprocessingGroup" xmlns:wpi="http://schemas.microsoft.com/office/word/2010/wordprocessingInk" xmlns:wne="http://schemas.microsoft.com/office/word/2006/wordml" xmlns:wps="http://schemas.microsoft.com/office/word/2010/wordprocessingShape" mc:Ignorable="w14 wp14">
+<w:document xmlns:mo="http://schemas.microsoft.com/office/mac/office/2008/main" xmlns:ve="http://schemas.openxmlformats.org/markup-compatibility/2006" xmlns:mv="urn:schemas-microsoft-com:mac:vml" xmlns:o="urn:schemas-microsoft-com:office:office" xmlns:r="http://schemas.openxmlformats.org/officeDocument/2006/relationships" xmlns:m="http://schemas.openxmlformats.org/officeDocument/2006/math" xmlns:v="urn:schemas-microsoft-com:vml" xmlns:wp="http://schemas.openxmlformats.org/drawingml/2006/wordprocessingDrawing" xmlns:w10="urn:schemas-microsoft-com:office:word" xmlns:w="http://schemas.openxmlformats.org/wordprocessingml/2006/main" xmlns:wne="http://schemas.microsoft.com/office/word/2006/wordml">
   <w:body>
     <w:p>
       <w:pPr>
@@ -20,6 +20,9 @@
       <w:r>
         <w:t>Dan Birman, Sanmi Koyejo, Russ Poldrack</w:t>
       </w:r>
+      <w:r>
+        <w:t xml:space="preserve"> </w:t>
+      </w:r>
     </w:p>
     <w:p>
       <w:pPr>
@@ -46,7 +49,87 @@
         <w:jc w:val="both"/>
       </w:pPr>
       <w:r>
-        <w:t>Many neuroimaging studies report results that claim to show</w:t>
+        <w:t xml:space="preserve">One of the major goals in neuroimaging is to predict the cognitive processes </w:t>
+      </w:r>
+      <w:r>
+        <w:t>engaged</w:t>
+      </w:r>
+      <w:r>
+        <w:t xml:space="preserve"> at a given moment</w:t>
+      </w:r>
+      <w:r>
+        <w:t>, captured by a brain activation map</w:t>
+      </w:r>
+      <w:r>
+        <w:t xml:space="preserve">. This inference is often performed informally based on previous observations of activation in a particular region during a cognitive process </w:t>
+      </w:r>
+      <w:r>
+        <w:t>(e.g. the amygdala during fear) and reversed by making the assumption that</w:t>
+      </w:r>
+      <w:r>
+        <w:t xml:space="preserve"> if amygdala activation is observed</w:t>
+      </w:r>
+      <w:r>
+        <w:t xml:space="preserve"> </w:t>
+      </w:r>
+      <w:r>
+        <w:t xml:space="preserve">the participant experienced fear. This reverse inference is problematic; in that we cannot assume that previous research effectively isolated the region’s response as being caused specifically by only a single cognitive process. Closing the bidirectionality of </w:t>
+      </w:r>
+      <w:r>
+        <w:t>inference</w:t>
+      </w:r>
+      <w:r>
+        <w:t xml:space="preserve"> </w:t>
+      </w:r>
+      <w:r>
+        <w:t>is an active research topic and has been</w:t>
+      </w:r>
+      <w:r>
+        <w:t xml:space="preserve"> previously </w:t>
+      </w:r>
+      <w:r>
+        <w:t>explored</w:t>
+      </w:r>
+      <w:r>
+        <w:t xml:space="preserve"> for </w:t>
+      </w:r>
+      <w:r>
+        <w:t>combinations of</w:t>
+      </w:r>
+      <w:r>
+        <w:t xml:space="preserve"> cognitive processes, for example entire tasks (Poldrack et al. 2009) and for </w:t>
+      </w:r>
+      <w:r>
+        <w:t>specific</w:t>
+      </w:r>
+      <w:r>
+        <w:t xml:space="preserve"> aspects of tasks (Schwartz et al. 2013). It remains unclear whether these predictive models for mapping from brain activation to cognitive processes can be leveraged to clarify our understanding of the processes themselves. Our goal here is to generate predictive models that can </w:t>
+      </w:r>
+      <w:r>
+        <w:t>help clarify what cognitive processes exist, how they are interrelated, and whether they can be consistently distinguished across tasks.</w:t>
+      </w:r>
+      <w:r>
+        <w:t xml:space="preserve"> Using inferential models in this way we hope to further our understanding of how </w:t>
+      </w:r>
+      <w:r>
+        <w:t xml:space="preserve">neural activity contributes to cognition and our experience of </w:t>
+      </w:r>
+      <w:r>
+        <w:t>distinct</w:t>
+      </w:r>
+      <w:r>
+        <w:t xml:space="preserve"> cognitive processes.</w:t>
+      </w:r>
+    </w:p>
+    <w:p>
+      <w:pPr>
+        <w:jc w:val="both"/>
+      </w:pPr>
+      <w:r>
+        <w:rPr>
+          <w:b/>
+        </w:rPr>
+        <w:t>Goals</w:t>
       </w:r>
     </w:p>
     <w:p>
@@ -55,114 +138,46 @@
         <w:jc w:val="both"/>
       </w:pPr>
       <w:r>
-        <w:t xml:space="preserve">There is an incomplete understanding of how brain activation and </w:t>
-      </w:r>
-      <w:r>
-        <w:t xml:space="preserve">cognitive processes map onto one another. An underlying assumption in neuroimaging is that there is a bidirectional causal link between a specific process and its associated neural activity. In other words, performing a task that requires “attention” should activate an attentional network, while observing activity in the attentional network implies that attention was being used. This </w:t>
-      </w:r>
-      <w:r>
-        <w:t>directionality</w:t>
-      </w:r>
-      <w:r>
-        <w:t xml:space="preserve"> is impossible to observe in </w:t>
-      </w:r>
-      <w:r>
-        <w:t>small-scale</w:t>
-      </w:r>
-      <w:r>
-        <w:t xml:space="preserve"> neuroimaging studies due to a lack of power and</w:t>
-      </w:r>
-      <w:r>
-        <w:t xml:space="preserve"> an incomplete set of stimuli -&gt; activation mappings</w:t>
+        <w:t xml:space="preserve">The main goal is to </w:t>
+      </w:r>
+      <w:r>
+        <w:t xml:space="preserve">predict, from </w:t>
+      </w:r>
+      <w:r>
+        <w:t>activation</w:t>
+      </w:r>
+      <w:r>
+        <w:t xml:space="preserve"> map</w:t>
+      </w:r>
+      <w:r>
+        <w:t>s</w:t>
+      </w:r>
+      <w:r>
+        <w:t>,</w:t>
+      </w:r>
+      <w:r>
+        <w:t xml:space="preserve"> the </w:t>
+      </w:r>
+      <w:r>
+        <w:t>functional</w:t>
+      </w:r>
+      <w:r>
+        <w:t xml:space="preserve"> cognitive processes—in some sense a description of the task being performed</w:t>
+      </w:r>
+      <w:r>
+        <w:t xml:space="preserve"> when the activation map was recorded</w:t>
       </w:r>
       <w:r>
         <w:t xml:space="preserve">. </w:t>
       </w:r>
       <w:r>
-        <w:t xml:space="preserve">Instead, we propose here to use </w:t>
-      </w:r>
-      <w:r>
-        <w:t xml:space="preserve">datasets </w:t>
-      </w:r>
-      <w:r>
-        <w:t xml:space="preserve">of brain activation maps from dozens of studies to build a large </w:t>
-      </w:r>
-      <w:r>
-        <w:t>collection</w:t>
-      </w:r>
-      <w:r>
-        <w:t xml:space="preserve"> of task-based contrast maps. </w:t>
-      </w:r>
-      <w:r>
-        <w:t>Following on the design of Schwartz et al. 2013 w</w:t>
-      </w:r>
-      <w:r>
-        <w:t>e will use these maps to calculate the forward inference for task-</w:t>
-      </w:r>
-      <w:r>
-        <w:t>related</w:t>
-      </w:r>
-      <w:r>
-        <w:t xml:space="preserve"> functions, for example the activation that occurs when “attention” is employed. </w:t>
-      </w:r>
-      <w:r>
-        <w:t>By selecting contrasts from multiple studies with overlapping terms we can ensure that these forward inference maps do not reflect study-specific activations but are function-specific. In addition, we can calculate the reverse inference maps to determine what functions are ac</w:t>
-      </w:r>
-      <w:r>
-        <w:t xml:space="preserve">tive </w:t>
-      </w:r>
-      <w:r>
-        <w:t>given a previously unseen brain activation map.</w:t>
-      </w:r>
-      <w:r>
-        <w:t xml:space="preserve"> This approach will allow us to disentangle functions that are overlapping in their neural processing from functions that are dissociable</w:t>
-      </w:r>
-      <w:r>
-        <w:t xml:space="preserve">, while giving insight into brain organization that </w:t>
-      </w:r>
-      <w:r>
-        <w:t>has a direction connection</w:t>
-      </w:r>
-      <w:r>
-        <w:t xml:space="preserve"> to behavior</w:t>
-      </w:r>
-      <w:r>
-        <w:t xml:space="preserve">. </w:t>
-      </w:r>
-    </w:p>
-    <w:p>
-      <w:pPr>
-        <w:jc w:val="both"/>
-      </w:pPr>
-      <w:r>
-        <w:rPr>
-          <w:b/>
-        </w:rPr>
-        <w:t>Goals</w:t>
-      </w:r>
-    </w:p>
-    <w:p>
-      <w:pPr>
-        <w:ind w:firstLine="720"/>
-        <w:jc w:val="both"/>
-      </w:pPr>
-      <w:r>
-        <w:t xml:space="preserve">The main goal is to </w:t>
-      </w:r>
-      <w:r>
-        <w:t>predict, from an activation map</w:t>
-      </w:r>
-      <w:r>
-        <w:t xml:space="preserve"> the active cognitive processes—in some sense a description of the task being performed</w:t>
-      </w:r>
-      <w:r>
-        <w:t xml:space="preserve"> when the activation map was recorded</w:t>
-      </w:r>
-      <w:r>
-        <w:t xml:space="preserve">. </w:t>
-      </w:r>
-      <w:r>
-        <w:t>There are several smaller stepping stones to achieving this goal:</w:t>
+        <w:t xml:space="preserve">There are several smaller </w:t>
+      </w:r>
+      <w:r>
+        <w:t>stepping-stones</w:t>
+      </w:r>
+      <w:r>
+        <w:t xml:space="preserve"> to achieving this:</w:t>
       </w:r>
     </w:p>
     <w:p>
@@ -175,7 +190,13 @@
         <w:jc w:val="both"/>
       </w:pPr>
       <w:r>
-        <w:t>Forward inference maps for the terms in the task dataset(s). (I.e. when a term is seen, what activation do we expect)</w:t>
+        <w:t xml:space="preserve">Forward inference maps for the terms in the task dataset(s). (I.e. when a term is seen, what activation </w:t>
+      </w:r>
+      <w:r>
+        <w:t xml:space="preserve">of voxels </w:t>
+      </w:r>
+      <w:r>
+        <w:t>do we expect)</w:t>
       </w:r>
     </w:p>
     <w:p>
@@ -212,7 +233,16 @@
         <w:jc w:val="both"/>
       </w:pPr>
       <w:r>
-        <w:t>Leave-one-study out prediction of a studies terms. (i.e. given an unseen set of study data, but where every process has overlap with another study, return a description of the study’s task)</w:t>
+        <w:t>Leave-one-</w:t>
+      </w:r>
+      <w:r>
+        <w:t>study out prediction of a study</w:t>
+      </w:r>
+      <w:r>
+        <w:t>’</w:t>
+      </w:r>
+      <w:r>
+        <w:t>s terms. (i.e. given an unseen set of study data, but where every process has overlap with another study, return a description of the study’s task)</w:t>
       </w:r>
     </w:p>
     <w:p>
@@ -225,7 +255,10 @@
         <w:jc w:val="both"/>
       </w:pPr>
       <w:r>
-        <w:t>Prediction from a single subject brain map.</w:t>
+        <w:t>Leave-one-subject out prediction</w:t>
+      </w:r>
+      <w:r>
+        <w:t>.</w:t>
       </w:r>
     </w:p>
     <w:p>
@@ -246,15 +279,33 @@
       </w:pPr>
       <w:r>
         <w:tab/>
-        <w:t xml:space="preserve">We plan on using task fMRI data from the Open fMRI project (currently 31 studies, many different tasks) and the Human Connectome Project (500 subjects, resting state, tasks: working memory, </w:t>
-      </w:r>
-      <w:r>
-        <w:lastRenderedPageBreak/>
-        <w:t xml:space="preserve">recognition memory, gambling, motor, language, social cognition, </w:t>
+        <w:t xml:space="preserve">We plan on using task fMRI data from the Open fMRI project (currently 31 studies, many different tasks) and the Human Connectome Project (500 subjects, resting state, tasks: working memory, recognition memory, gambling, motor, language, social cognition, </w:t>
       </w:r>
       <w:r>
         <w:t xml:space="preserve">relational processing, emotion). An initial design could train and test on different datasets, or on subsets of both datasets for maximum term coverage. </w:t>
       </w:r>
+      <w:r>
+        <w:t>An important constraint is that any term that we include must cover multiple studies.</w:t>
+      </w:r>
+    </w:p>
+    <w:p>
+      <w:pPr>
+        <w:ind w:firstLine="190"/>
+        <w:jc w:val="both"/>
+      </w:pPr>
+      <w:r>
+        <w:tab/>
+        <w:t>The O</w:t>
+      </w:r>
+      <w:r>
+        <w:t xml:space="preserve">pen fMRI data </w:t>
+      </w:r>
+      <w:r>
+        <w:t>and Task fMRI data from the HCP are both available raw or pre-processed. Everything will need to be processed within one pipeline for simplicity, suggesting that we either conform to the Open fMRI pipeline (in which case half of the data is already pre-processed), or re-proces</w:t>
+      </w:r>
+      <w:r>
+        <w:t>s all of the data from scratch.</w:t>
+      </w:r>
     </w:p>
     <w:p>
       <w:pPr>
@@ -272,6 +323,7 @@
     </w:p>
     <w:p>
       <w:pPr>
+        <w:ind w:firstLine="202"/>
         <w:jc w:val="both"/>
         <w:rPr>
           <w:b/>
@@ -307,7 +359,7 @@
       <w:r>
         <w:t>lan to do task labeling by hand, possibly following the outline provided by CogPO (</w:t>
       </w:r>
-      <w:hyperlink r:id="rId7" w:history="1">
+      <w:hyperlink r:id="rId6" w:history="1">
         <w:r>
           <w:rPr>
             <w:rStyle w:val="Hyperlink"/>
@@ -321,6 +373,18 @@
       <w:r>
         <w:t xml:space="preserve">. </w:t>
       </w:r>
+      <w:r>
+        <w:t xml:space="preserve">The goal is to identify for every experimental condition the structural characteristics of the current task. This might include: </w:t>
+      </w:r>
+      <w:r>
+        <w:t xml:space="preserve">stimuli, stimulus modality, instructions, cognitive (implicit?) responses, explicit responses, response modalities. The CogPO database uses “instructions” as a proxy for the cognitive process activated by a task (e.g. ‘attend’, ‘fixate’, ‘recall’, etc…). There may be better ways to identify the actual processes necessary for a task, since these are likely to diverge significantly from instructions based on the task demands. In addition, CogPO makes no distinction about spatial attributes, e.g. laterality of stimuli or responses, which could cause </w:t>
+      </w:r>
+      <w:r>
+        <w:t>inference problems if a stimulus or response was consistently lateralized.</w:t>
+      </w:r>
+      <w:r>
+        <w:t xml:space="preserve"> </w:t>
+      </w:r>
     </w:p>
     <w:p>
       <w:pPr>
@@ -339,214 +403,268 @@
         <w:jc w:val="both"/>
       </w:pPr>
       <w:r>
-        <w:t xml:space="preserve">Forward Inference based on </w:t>
-      </w:r>
-      <w:r>
-        <w:fldChar w:fldCharType="begin"/>
-      </w:r>
-      <w:r>
-        <w:instrText xml:space="preserve"> ADDIN ZOTERO_ITEM CSL_CITATION {"citationID":"17rcsj7q34","properties":{"formattedCitation":"(Schwartz, Thirion, &amp; Varoquaux, 2013)","plainCitation":"(Schwartz, Thirion, &amp; Varoquaux, 2013)"},"citationItems":[{"id":16,"uris":["http://zotero.org/users/2176449/items/GGQQPGHV"],"uri":["http://zotero.org/users/2176449/items/GGQQPGHV"],"itemData":{"id":16,"type":"paper-conference","title":"Mapping paradigm ontologies to and from the brain","container-title":"Advances in Neural Information Processing Systems","page":"1673–1681","source":"Google Scholar","URL":"http://papers.nips.cc/paper/5168-mapping-paradigm-ontologies-to-and-from-the-brain","author":[{"family":"Schwartz","given":"Yannick"},{"family":"Thirion","given":"Bertrand"},{"family":"Varoquaux","given":"Gael"}],"issued":{"date-parts":[["2013"]]},"accessed":{"date-parts":[["2014",11,22]]}}}],"schema":"https://github.com/citation-style-language/schema/raw/master/csl-citation.json"} </w:instrText>
-      </w:r>
-      <w:r>
-        <w:fldChar w:fldCharType="separate"/>
-      </w:r>
-      <w:r>
-        <w:rPr>
-          <w:rFonts w:ascii="Calibri" w:hAnsi="Calibri"/>
-        </w:rPr>
-        <w:t>(Schwartz, Thirion, &amp; Varoquaux, 2013)</w:t>
-      </w:r>
-      <w:r>
-        <w:fldChar w:fldCharType="end"/>
-      </w:r>
-      <w:r>
-        <w:t xml:space="preserve">. The process we plan to use is to generate a </w:t>
+        <w:t xml:space="preserve">The process we plan to use is to generate a </w:t>
       </w:r>
       <w:r>
         <w:t>linear</w:t>
       </w:r>
       <w:r>
-        <w:t xml:space="preserve"> regression model (GLM) for each voxel in the subject activation maps, under the assumption that the response in each voxel, x, is derived from a linear combination of the effects of the task labels on that voxel:</w:t>
-      </w:r>
+        <w:t xml:space="preserve"> regression model (GLM) for each voxel in the subject activation maps, under the assumption that the response in each voxel, x, is derived from a linear combination of the effects of the task labels on that voxel</w:t>
+      </w:r>
+      <w:r>
+        <w:t xml:space="preserve">. </w:t>
+      </w:r>
+      <w:r>
+        <w:t xml:space="preserve">As Schwartz et al. point </w:t>
+      </w:r>
+      <w:r>
+        <w:t>out;</w:t>
+      </w:r>
+      <w:r>
+        <w:t xml:space="preserve"> by using </w:t>
+      </w:r>
+      <w:r>
+        <w:rPr>
+          <w:i/>
+        </w:rPr>
+        <w:t>term-versus-</w:t>
+      </w:r>
+      <w:r>
+        <w:rPr>
+          <w:i/>
+        </w:rPr>
+        <w:t>others</w:t>
+      </w:r>
+      <w:r>
+        <w:rPr>
+          <w:i/>
+        </w:rPr>
+        <w:t xml:space="preserve"> </w:t>
+      </w:r>
+      <w:r>
+        <w:t xml:space="preserve">contrasts </w:t>
+      </w:r>
+      <w:r>
+        <w:t>the</w:t>
+      </w:r>
+      <w:r>
+        <w:t xml:space="preserve"> GLM formulation estimates each term’s effect while partialing out </w:t>
+      </w:r>
+      <w:r>
+        <w:t>the effects of the other terms.</w:t>
+      </w:r>
+    </w:p>
+    <w:p>
+      <w:pPr>
+        <w:jc w:val="both"/>
+      </w:pPr>
+      <w:r>
+        <w:rPr>
+          <w:b/>
+        </w:rPr>
+        <w:t>Reverse Inference</w:t>
+      </w:r>
+    </w:p>
+    <w:p>
+      <w:pPr>
+        <w:jc w:val="both"/>
+      </w:pPr>
       <w:r>
         <w:tab/>
       </w:r>
-    </w:p>
-    <w:p>
-      <w:pPr>
-        <w:jc w:val="center"/>
-      </w:pPr>
-      <m:oMathPara>
-        <m:oMath>
-          <m:r>
-            <w:rPr>
-              <w:rFonts w:ascii="STIXGeneral-Regular" w:hAnsi="STIXGeneral-Regular" w:cs="STIXGeneral-Regular"/>
-            </w:rPr>
-            <m:t>x</m:t>
-          </m:r>
-          <m:r>
-            <w:rPr>
-              <w:rFonts w:ascii="Cambria Math" w:hAnsi="Cambria Math"/>
-            </w:rPr>
-            <m:t>=</m:t>
-          </m:r>
-          <m:r>
-            <m:rPr>
-              <m:sty m:val="bi"/>
-            </m:rPr>
-            <w:rPr>
-              <w:rFonts w:ascii="STIXGeneral-Regular" w:hAnsi="STIXGeneral-Regular" w:cs="STIXGeneral-Regular"/>
-            </w:rPr>
-            <m:t>Y</m:t>
-          </m:r>
-          <m:r>
-            <m:rPr>
-              <m:sty m:val="p"/>
-            </m:rPr>
-            <w:rPr>
-              <w:rFonts w:ascii="Cambria Math" w:hAnsi="Cambria Math"/>
-            </w:rPr>
-            <m:t>β+</m:t>
-          </m:r>
-          <m:r>
-            <m:rPr>
-              <m:sty m:val="p"/>
-            </m:rPr>
-            <w:rPr>
-              <w:rFonts w:ascii="Times New Roman" w:hAnsi="Times New Roman" w:cs="Times New Roman"/>
-            </w:rPr>
-            <m:t>ϵ</m:t>
-          </m:r>
-        </m:oMath>
-      </m:oMathPara>
-    </w:p>
-    <w:p>
-      <w:pPr>
-        <w:jc w:val="both"/>
-      </w:pPr>
-      <w:r>
-        <w:t xml:space="preserve">As Schwartz et al. point out, by using </w:t>
+      <w:r>
+        <w:t>We plan to follow a similar procedure to that outlined in Schwartz et al. 2013 (</w:t>
       </w:r>
       <w:r>
         <w:rPr>
           <w:i/>
         </w:rPr>
-        <w:t>term-versus-</w:t>
-      </w:r>
-      <w:r>
-        <w:rPr>
+        <w:t>2.3 Reverse inference</w:t>
+      </w:r>
+      <w:r>
+        <w:t>, pg. 3)</w:t>
+      </w:r>
+      <w:r>
+        <w:t>.</w:t>
+      </w:r>
+    </w:p>
+    <w:p>
+      <w:pPr>
+        <w:rPr>
+          <w:b/>
+        </w:rPr>
+      </w:pPr>
+      <w:r>
+        <w:rPr>
+          <w:b/>
+        </w:rPr>
+        <w:t>References</w:t>
+      </w:r>
+    </w:p>
+    <w:p>
+      <w:pPr>
+        <w:spacing w:after="0" w:line="480" w:lineRule="auto"/>
+        <w:ind w:hanging="480"/>
+        <w:rPr>
+          <w:rFonts w:ascii="Times" w:eastAsiaTheme="minorEastAsia" w:hAnsi="Times"/>
+          <w:sz w:val="20"/>
+          <w:szCs w:val="20"/>
+        </w:rPr>
+      </w:pPr>
+    </w:p>
+    <w:p>
+      <w:pPr>
+        <w:spacing w:after="0" w:line="480" w:lineRule="auto"/>
+        <w:ind w:left="567" w:hanging="567"/>
+        <w:rPr>
+          <w:rFonts w:ascii="Times" w:eastAsiaTheme="minorEastAsia" w:hAnsi="Times"/>
+          <w:sz w:val="20"/>
+          <w:szCs w:val="20"/>
+        </w:rPr>
+      </w:pPr>
+      <w:r>
+        <w:rPr>
+          <w:rFonts w:ascii="Times" w:eastAsiaTheme="minorEastAsia" w:hAnsi="Times"/>
+          <w:sz w:val="20"/>
+          <w:szCs w:val="20"/>
+        </w:rPr>
+        <w:t xml:space="preserve">Poldrack, R. (2006). Can cognitive processes be inferred from neuroimaging data? </w:t>
+      </w:r>
+      <w:r>
+        <w:rPr>
+          <w:rFonts w:ascii="Times" w:eastAsiaTheme="minorEastAsia" w:hAnsi="Times"/>
           <w:i/>
-        </w:rPr>
-        <w:t>others</w:t>
-      </w:r>
-      <w:r>
-        <w:rPr>
+          <w:sz w:val="20"/>
+          <w:szCs w:val="20"/>
+        </w:rPr>
+        <w:t>Trends in Cognitive Sciences</w:t>
+      </w:r>
+      <w:r>
+        <w:rPr>
+          <w:rFonts w:ascii="Times" w:eastAsiaTheme="minorEastAsia" w:hAnsi="Times"/>
+          <w:sz w:val="20"/>
+          <w:szCs w:val="20"/>
+        </w:rPr>
+        <w:t xml:space="preserve">, </w:t>
+      </w:r>
+      <w:r>
+        <w:rPr>
+          <w:rFonts w:ascii="Times" w:eastAsiaTheme="minorEastAsia" w:hAnsi="Times"/>
           <w:i/>
-        </w:rPr>
-        <w:t xml:space="preserve"> </w:t>
-      </w:r>
-      <w:r>
-        <w:t xml:space="preserve">contrasts </w:t>
-      </w:r>
-      <w:r>
-        <w:t>the</w:t>
-      </w:r>
-      <w:r>
-        <w:t xml:space="preserve"> GLM formulation estimates each term’s effect while partialing out the effects of the other terms. </w:t>
-      </w:r>
-      <w:r>
-        <w:t>It is crucial that terms do not overlap perfectly across studies or contrasts to ensure that they are not collinear and can be estimated separately.</w:t>
-      </w:r>
-    </w:p>
-    <w:p>
-      <w:pPr>
-        <w:jc w:val="both"/>
-      </w:pPr>
-      <w:r>
-        <w:rPr>
-          <w:b/>
-        </w:rPr>
-        <w:t>Reverse Inference</w:t>
-      </w:r>
-    </w:p>
-    <w:p>
-      <w:pPr>
-        <w:jc w:val="both"/>
-      </w:pPr>
-      <w:r>
+          <w:sz w:val="20"/>
+          <w:szCs w:val="20"/>
+        </w:rPr>
+        <w:t>10</w:t>
+      </w:r>
+      <w:r>
+        <w:rPr>
+          <w:rFonts w:ascii="Times" w:eastAsiaTheme="minorEastAsia" w:hAnsi="Times"/>
+          <w:sz w:val="20"/>
+          <w:szCs w:val="20"/>
+        </w:rPr>
+        <w:t>(2), 59–63. doi:10.1016/j.tics.2005.12.004</w:t>
+      </w:r>
+    </w:p>
+    <w:p>
+      <w:pPr>
+        <w:spacing w:after="0" w:line="480" w:lineRule="auto"/>
+        <w:ind w:hanging="480"/>
+        <w:rPr>
+          <w:rFonts w:ascii="Times" w:eastAsiaTheme="minorEastAsia" w:hAnsi="Times"/>
+          <w:sz w:val="20"/>
+          <w:szCs w:val="20"/>
+        </w:rPr>
+      </w:pPr>
+      <w:r>
+        <w:rPr>
+          <w:rFonts w:ascii="Times" w:eastAsiaTheme="minorEastAsia" w:hAnsi="Times"/>
+          <w:sz w:val="20"/>
+          <w:szCs w:val="20"/>
+        </w:rPr>
         <w:tab/>
       </w:r>
       <w:r>
-        <w:t>We plan to follow a similar procedure to that outlined in Schwartz et al. 2013 (</w:t>
-      </w:r>
-      <w:r>
-        <w:rPr>
+        <w:rPr>
+          <w:rFonts w:ascii="Times" w:eastAsiaTheme="minorEastAsia" w:hAnsi="Times"/>
+          <w:sz w:val="20"/>
+          <w:szCs w:val="20"/>
+        </w:rPr>
+        <w:t xml:space="preserve">Poldrack, R. A., Halchenko, Y. O., &amp; Hanson, S. J. (2009). Decoding the Large-Scale Structure of Brain Function by Classifying Mental States Across Individuals. </w:t>
+      </w:r>
+      <w:r>
+        <w:rPr>
+          <w:rFonts w:ascii="Times" w:eastAsiaTheme="minorEastAsia" w:hAnsi="Times"/>
           <w:i/>
-        </w:rPr>
-        <w:t>2.3 Reverse inference</w:t>
-      </w:r>
-      <w:r>
-        <w:t>, pg. 3)</w:t>
-      </w:r>
-      <w:r>
-        <w:t>.</w:t>
-      </w:r>
-    </w:p>
-    <w:p>
-      <w:r>
-        <w:br w:type="page"/>
-      </w:r>
-    </w:p>
-    <w:p>
-      <w:pPr>
-        <w:pStyle w:val="Bibliography"/>
-        <w:rPr>
-          <w:rFonts w:ascii="Calibri" w:hAnsi="Calibri"/>
-        </w:rPr>
-      </w:pPr>
-      <w:r>
-        <w:lastRenderedPageBreak/>
-        <w:fldChar w:fldCharType="begin"/>
-      </w:r>
-      <w:r>
-        <w:instrText xml:space="preserve"> ADDIN ZOTERO_BIBL {"custom":[]} CSL_BIBLIOGRAPHY </w:instrText>
-      </w:r>
-      <w:r>
-        <w:fldChar w:fldCharType="separate"/>
-      </w:r>
-      <w:r>
-        <w:rPr>
-          <w:rFonts w:ascii="Calibri" w:hAnsi="Calibri"/>
+          <w:sz w:val="20"/>
+          <w:szCs w:val="20"/>
+        </w:rPr>
+        <w:t>Psychological Science</w:t>
+      </w:r>
+      <w:r>
+        <w:rPr>
+          <w:rFonts w:ascii="Times" w:eastAsiaTheme="minorEastAsia" w:hAnsi="Times"/>
+          <w:sz w:val="20"/>
+          <w:szCs w:val="20"/>
+        </w:rPr>
+        <w:t xml:space="preserve">, </w:t>
+      </w:r>
+      <w:r>
+        <w:rPr>
+          <w:rFonts w:ascii="Times" w:eastAsiaTheme="minorEastAsia" w:hAnsi="Times"/>
+          <w:i/>
+          <w:sz w:val="20"/>
+          <w:szCs w:val="20"/>
+        </w:rPr>
+        <w:t>20</w:t>
+      </w:r>
+      <w:r>
+        <w:rPr>
+          <w:rFonts w:ascii="Times" w:eastAsiaTheme="minorEastAsia" w:hAnsi="Times"/>
+          <w:sz w:val="20"/>
+          <w:szCs w:val="20"/>
+        </w:rPr>
+        <w:t>(11), 1364–1372. doi:10.1111/j.1467-9280.2009.02460.x</w:t>
+      </w:r>
+    </w:p>
+    <w:p>
+      <w:pPr>
+        <w:spacing w:after="0" w:line="480" w:lineRule="auto"/>
+        <w:ind w:left="567" w:hanging="567"/>
+        <w:rPr>
+          <w:rFonts w:ascii="Times" w:eastAsiaTheme="minorEastAsia" w:hAnsi="Times"/>
+          <w:sz w:val="20"/>
+          <w:szCs w:val="20"/>
+        </w:rPr>
+      </w:pPr>
+      <w:r>
+        <w:rPr>
+          <w:rFonts w:ascii="Times" w:eastAsiaTheme="minorEastAsia" w:hAnsi="Times"/>
+          <w:sz w:val="20"/>
+          <w:szCs w:val="20"/>
         </w:rPr>
         <w:t xml:space="preserve">Schwartz, Y., Thirion, B., &amp; Varoquaux, G. (2013). Mapping paradigm ontologies to and from the brain. In </w:t>
       </w:r>
       <w:r>
         <w:rPr>
-          <w:rFonts w:ascii="Calibri" w:hAnsi="Calibri"/>
+          <w:rFonts w:ascii="Times" w:eastAsiaTheme="minorEastAsia" w:hAnsi="Times"/>
           <w:i/>
-          <w:iCs/>
+          <w:sz w:val="20"/>
+          <w:szCs w:val="20"/>
         </w:rPr>
         <w:t>Advances in Neural Information Processing Systems</w:t>
       </w:r>
       <w:r>
         <w:rPr>
-          <w:rFonts w:ascii="Calibri" w:hAnsi="Calibri"/>
-        </w:rPr>
-        <w:t xml:space="preserve"> (pp. 1673–1681). Retrieved from http://papers.nips.cc/paper/5168-mapping-paradigm-ontologies-to-and-from-the-brain</w:t>
-      </w:r>
-    </w:p>
-    <w:p>
-      <w:pPr>
-        <w:jc w:val="both"/>
-      </w:pPr>
-      <w:r>
-        <w:fldChar w:fldCharType="end"/>
+          <w:rFonts w:ascii="Times" w:eastAsiaTheme="minorEastAsia" w:hAnsi="Times"/>
+          <w:sz w:val="20"/>
+          <w:szCs w:val="20"/>
+        </w:rPr>
+        <w:t xml:space="preserve"> (pp. 1673–1681).</w:t>
       </w:r>
     </w:p>
     <w:sectPr>
       <w:pgSz w:w="12240" w:h="15840"/>
-      <w:pgMar w:top="1440" w:right="1440" w:bottom="1440" w:left="1440" w:header="720" w:footer="720" w:gutter="0"/>
-      <w:cols w:space="720"/>
+      <w:pgMar w:top="1440" w:right="1440" w:bottom="1440" w:left="1440" w:gutter="0"/>
       <w:docGrid w:linePitch="360"/>
     </w:sectPr>
   </w:body>
@@ -554,7 +672,7 @@
 </file>
 
 <file path=word/numbering.xml><?xml version="1.0" encoding="utf-8"?>
-<w:numbering xmlns:wpc="http://schemas.microsoft.com/office/word/2010/wordprocessingCanvas" xmlns:mc="http://schemas.openxmlformats.org/markup-compatibility/2006" xmlns:o="urn:schemas-microsoft-com:office:office" xmlns:r="http://schemas.openxmlformats.org/officeDocument/2006/relationships" xmlns:m="http://schemas.openxmlformats.org/officeDocument/2006/math" xmlns:v="urn:schemas-microsoft-com:vml" xmlns:wp14="http://schemas.microsoft.com/office/word/2010/wordprocessingDrawing" xmlns:wp="http://schemas.openxmlformats.org/drawingml/2006/wordprocessingDrawing" xmlns:w10="urn:schemas-microsoft-com:office:word" xmlns:w="http://schemas.openxmlformats.org/wordprocessingml/2006/main" xmlns:w14="http://schemas.microsoft.com/office/word/2010/wordml" xmlns:wpg="http://schemas.microsoft.com/office/word/2010/wordprocessingGroup" xmlns:wpi="http://schemas.microsoft.com/office/word/2010/wordprocessingInk" xmlns:wne="http://schemas.microsoft.com/office/word/2006/wordml" xmlns:wps="http://schemas.microsoft.com/office/word/2010/wordprocessingShape" mc:Ignorable="w14 wp14">
+<w:numbering xmlns:mo="http://schemas.microsoft.com/office/mac/office/2008/main" xmlns:ve="http://schemas.openxmlformats.org/markup-compatibility/2006" xmlns:mv="urn:schemas-microsoft-com:mac:vml" xmlns:o="urn:schemas-microsoft-com:office:office" xmlns:r="http://schemas.openxmlformats.org/officeDocument/2006/relationships" xmlns:m="http://schemas.openxmlformats.org/officeDocument/2006/math" xmlns:v="urn:schemas-microsoft-com:vml" xmlns:wp="http://schemas.openxmlformats.org/drawingml/2006/wordprocessingDrawing" xmlns:w10="urn:schemas-microsoft-com:office:word" xmlns:w="http://schemas.openxmlformats.org/wordprocessingml/2006/main" xmlns:wne="http://schemas.microsoft.com/office/word/2006/wordml">
   <w:abstractNum w:abstractNumId="0">
     <w:nsid w:val="12697640"/>
     <w:multiLevelType w:val="hybridMultilevel"/>
@@ -648,7 +766,7 @@
 </file>
 
 <file path=word/styles.xml><?xml version="1.0" encoding="utf-8"?>
-<w:styles xmlns:mc="http://schemas.openxmlformats.org/markup-compatibility/2006" xmlns:r="http://schemas.openxmlformats.org/officeDocument/2006/relationships" xmlns:w="http://schemas.openxmlformats.org/wordprocessingml/2006/main" xmlns:w14="http://schemas.microsoft.com/office/word/2010/wordml" mc:Ignorable="w14">
+<w:styles xmlns:r="http://schemas.openxmlformats.org/officeDocument/2006/relationships" xmlns:w="http://schemas.openxmlformats.org/wordprocessingml/2006/main">
   <w:docDefaults>
     <w:rPrDefault>
       <w:rPr>
@@ -664,7 +782,7 @@
       </w:pPr>
     </w:pPrDefault>
   </w:docDefaults>
-  <w:latentStyles w:defLockedState="0" w:defUIPriority="99" w:defSemiHidden="1" w:defUnhideWhenUsed="1" w:defQFormat="0" w:count="267">
+  <w:latentStyles w:defLockedState="0" w:defUIPriority="99" w:defSemiHidden="1" w:defUnhideWhenUsed="1" w:defQFormat="0" w:count="276">
     <w:lsdException w:name="Normal" w:semiHidden="0" w:uiPriority="0" w:unhideWhenUsed="0" w:qFormat="1"/>
     <w:lsdException w:name="heading 1" w:semiHidden="0" w:uiPriority="9" w:unhideWhenUsed="0" w:qFormat="1"/>
     <w:lsdException w:name="heading 2" w:uiPriority="9" w:qFormat="1"/>
@@ -810,15 +928,14 @@
   </w:style>
   <w:style w:type="character" w:default="1" w:styleId="DefaultParagraphFont">
     <w:name w:val="Default Paragraph Font"/>
-    <w:uiPriority w:val="1"/>
     <w:semiHidden/>
     <w:unhideWhenUsed/>
   </w:style>
   <w:style w:type="table" w:default="1" w:styleId="TableNormal">
     <w:name w:val="Normal Table"/>
-    <w:uiPriority w:val="99"/>
     <w:semiHidden/>
     <w:unhideWhenUsed/>
+    <w:qFormat/>
     <w:tblPr>
       <w:tblInd w:w="0" w:type="dxa"/>
       <w:tblCellMar>
@@ -831,7 +948,6 @@
   </w:style>
   <w:style w:type="numbering" w:default="1" w:styleId="NoList">
     <w:name w:val="No List"/>
-    <w:uiPriority w:val="99"/>
     <w:semiHidden/>
     <w:unhideWhenUsed/>
   </w:style>
@@ -1445,7 +1561,7 @@
 </file>
 
 <file path=customXml/itemProps1.xml><?xml version="1.0" encoding="utf-8"?>
-<ds:datastoreItem xmlns:ds="http://schemas.openxmlformats.org/officeDocument/2006/customXml" ds:itemID="{A4E00E76-0E42-4E09-8379-A669A7CE611A}">
+<ds:datastoreItem xmlns:ds="http://schemas.openxmlformats.org/officeDocument/2006/customXml" ds:itemID="{4F44AFB1-9A10-3442-9691-9D12C3220C08}">
   <ds:schemaRefs>
     <ds:schemaRef ds:uri="http://schemas.openxmlformats.org/officeDocument/2006/bibliography"/>
   </ds:schemaRefs>

</xml_diff>

<commit_message>
Updates to project outline and HCP ontology
</commit_message>
<xml_diff>
--- a/project_outline.docx
+++ b/project_outline.docx
@@ -1,6 +1,6 @@
 
 <file path=word/document.xml><?xml version="1.0" encoding="utf-8"?>
-<w:document xmlns:wpc="http://schemas.microsoft.com/office/word/2010/wordprocessingCanvas" xmlns:mc="http://schemas.openxmlformats.org/markup-compatibility/2006" xmlns:o="urn:schemas-microsoft-com:office:office" xmlns:r="http://schemas.openxmlformats.org/officeDocument/2006/relationships" xmlns:m="http://schemas.openxmlformats.org/officeDocument/2006/math" xmlns:v="urn:schemas-microsoft-com:vml" xmlns:wp14="http://schemas.microsoft.com/office/word/2010/wordprocessingDrawing" xmlns:wp="http://schemas.openxmlformats.org/drawingml/2006/wordprocessingDrawing" xmlns:w10="urn:schemas-microsoft-com:office:word" xmlns:w="http://schemas.openxmlformats.org/wordprocessingml/2006/main" xmlns:w14="http://schemas.microsoft.com/office/word/2010/wordml" xmlns:wpg="http://schemas.microsoft.com/office/word/2010/wordprocessingGroup" xmlns:wpi="http://schemas.microsoft.com/office/word/2010/wordprocessingInk" xmlns:wne="http://schemas.microsoft.com/office/word/2006/wordml" xmlns:wps="http://schemas.microsoft.com/office/word/2010/wordprocessingShape" mc:Ignorable="w14 wp14">
+<w:document xmlns:wpc="http://schemas.microsoft.com/office/word/2010/wordprocessingCanvas" xmlns:mo="http://schemas.microsoft.com/office/mac/office/2008/main" xmlns:mc="http://schemas.openxmlformats.org/markup-compatibility/2006" xmlns:mv="urn:schemas-microsoft-com:mac:vml" xmlns:o="urn:schemas-microsoft-com:office:office" xmlns:r="http://schemas.openxmlformats.org/officeDocument/2006/relationships" xmlns:m="http://schemas.openxmlformats.org/officeDocument/2006/math" xmlns:v="urn:schemas-microsoft-com:vml" xmlns:wp14="http://schemas.microsoft.com/office/word/2010/wordprocessingDrawing" xmlns:wp="http://schemas.openxmlformats.org/drawingml/2006/wordprocessingDrawing" xmlns:w10="urn:schemas-microsoft-com:office:word" xmlns:w="http://schemas.openxmlformats.org/wordprocessingml/2006/main" xmlns:w14="http://schemas.microsoft.com/office/word/2010/wordml" xmlns:wpg="http://schemas.microsoft.com/office/word/2010/wordprocessingGroup" xmlns:wpi="http://schemas.microsoft.com/office/word/2010/wordprocessingInk" xmlns:wne="http://schemas.microsoft.com/office/word/2006/wordml" xmlns:wps="http://schemas.microsoft.com/office/word/2010/wordprocessingShape" mc:Ignorable="w14 wp14">
   <w:body>
     <w:p>
       <w:pPr>
@@ -20,6 +20,9 @@
       <w:r>
         <w:t>Dan Birman, Sanmi Koyejo, Russ Poldrack</w:t>
       </w:r>
+      <w:r>
+        <w:t xml:space="preserve"> </w:t>
+      </w:r>
     </w:p>
     <w:p>
       <w:pPr>
@@ -46,7 +49,87 @@
         <w:jc w:val="both"/>
       </w:pPr>
       <w:r>
-        <w:t>Many neuroimaging studies report results that claim to show</w:t>
+        <w:t xml:space="preserve">One of the major goals in neuroimaging is to predict the cognitive processes </w:t>
+      </w:r>
+      <w:r>
+        <w:t>engaged</w:t>
+      </w:r>
+      <w:r>
+        <w:t xml:space="preserve"> at a given moment</w:t>
+      </w:r>
+      <w:r>
+        <w:t>, captured by a brain activation map</w:t>
+      </w:r>
+      <w:r>
+        <w:t xml:space="preserve">. This inference is often performed informally based on previous observations of activation in a particular region during a cognitive process </w:t>
+      </w:r>
+      <w:r>
+        <w:t>(e.g. the amygdala during fear) and reversed by making the assumption that</w:t>
+      </w:r>
+      <w:r>
+        <w:t xml:space="preserve"> if amygdala activation is observed</w:t>
+      </w:r>
+      <w:r>
+        <w:t xml:space="preserve"> </w:t>
+      </w:r>
+      <w:r>
+        <w:t xml:space="preserve">the participant experienced fear. This reverse inference is problematic; in that we cannot assume that previous research effectively isolated the region’s response as being caused specifically by only a single cognitive process. Closing the bidirectionality of </w:t>
+      </w:r>
+      <w:r>
+        <w:t>inference</w:t>
+      </w:r>
+      <w:r>
+        <w:t xml:space="preserve"> </w:t>
+      </w:r>
+      <w:r>
+        <w:t>is an active research topic and has been</w:t>
+      </w:r>
+      <w:r>
+        <w:t xml:space="preserve"> previously </w:t>
+      </w:r>
+      <w:r>
+        <w:t>explored</w:t>
+      </w:r>
+      <w:r>
+        <w:t xml:space="preserve"> for </w:t>
+      </w:r>
+      <w:r>
+        <w:t>combinations of</w:t>
+      </w:r>
+      <w:r>
+        <w:t xml:space="preserve"> cognitive processes, for example entire tasks (Poldrack et al. 2009) and for </w:t>
+      </w:r>
+      <w:r>
+        <w:t>specific</w:t>
+      </w:r>
+      <w:r>
+        <w:t xml:space="preserve"> aspects of tasks (Schwartz et al. 2013). It remains unclear whether these predictive models for mapping from brain activation to cognitive processes can be leveraged to clarify our understanding of the processes themselves. Our goal here is to generate predictive models that can </w:t>
+      </w:r>
+      <w:r>
+        <w:t>help clarify what cognitive processes exist, how they are interrelated, and whether they can be consistently distinguished across tasks.</w:t>
+      </w:r>
+      <w:r>
+        <w:t xml:space="preserve"> Using inferential models in this way we hope to further our understanding of how </w:t>
+      </w:r>
+      <w:r>
+        <w:t xml:space="preserve">neural activity contributes to cognition and our experience of </w:t>
+      </w:r>
+      <w:r>
+        <w:t>distinct</w:t>
+      </w:r>
+      <w:r>
+        <w:t xml:space="preserve"> cognitive processes.</w:t>
+      </w:r>
+    </w:p>
+    <w:p>
+      <w:pPr>
+        <w:jc w:val="both"/>
+      </w:pPr>
+      <w:r>
+        <w:rPr>
+          <w:b/>
+        </w:rPr>
+        <w:t>Goals</w:t>
       </w:r>
     </w:p>
     <w:p>
@@ -55,114 +138,46 @@
         <w:jc w:val="both"/>
       </w:pPr>
       <w:r>
-        <w:t xml:space="preserve">There is an incomplete understanding of how brain activation and </w:t>
-      </w:r>
-      <w:r>
-        <w:t xml:space="preserve">cognitive processes map onto one another. An underlying assumption in neuroimaging is that there is a bidirectional causal link between a specific process and its associated neural activity. In other words, performing a task that requires “attention” should activate an attentional network, while observing activity in the attentional network implies that attention was being used. This </w:t>
-      </w:r>
-      <w:r>
-        <w:t>directionality</w:t>
-      </w:r>
-      <w:r>
-        <w:t xml:space="preserve"> is impossible to observe in </w:t>
-      </w:r>
-      <w:r>
-        <w:t>small-scale</w:t>
-      </w:r>
-      <w:r>
-        <w:t xml:space="preserve"> neuroimaging studies due to a lack of power and</w:t>
-      </w:r>
-      <w:r>
-        <w:t xml:space="preserve"> an incomplete set of stimuli -&gt; activation mappings</w:t>
+        <w:t xml:space="preserve">The main goal is to </w:t>
+      </w:r>
+      <w:r>
+        <w:t xml:space="preserve">predict, from </w:t>
+      </w:r>
+      <w:r>
+        <w:t>activation</w:t>
+      </w:r>
+      <w:r>
+        <w:t xml:space="preserve"> map</w:t>
+      </w:r>
+      <w:r>
+        <w:t>s</w:t>
+      </w:r>
+      <w:r>
+        <w:t>,</w:t>
+      </w:r>
+      <w:r>
+        <w:t xml:space="preserve"> the </w:t>
+      </w:r>
+      <w:r>
+        <w:t>functional</w:t>
+      </w:r>
+      <w:r>
+        <w:t xml:space="preserve"> cognitive processes—in some sense a description of the task being performed</w:t>
+      </w:r>
+      <w:r>
+        <w:t xml:space="preserve"> when the activation map was recorded</w:t>
       </w:r>
       <w:r>
         <w:t xml:space="preserve">. </w:t>
       </w:r>
       <w:r>
-        <w:t xml:space="preserve">Instead, we propose here to use </w:t>
-      </w:r>
-      <w:r>
-        <w:t xml:space="preserve">datasets </w:t>
-      </w:r>
-      <w:r>
-        <w:t xml:space="preserve">of brain activation maps from dozens of studies to build a large </w:t>
-      </w:r>
-      <w:r>
-        <w:t>collection</w:t>
-      </w:r>
-      <w:r>
-        <w:t xml:space="preserve"> of task-based contrast maps. </w:t>
-      </w:r>
-      <w:r>
-        <w:t>Following on the design of Schwartz et al. 2013 w</w:t>
-      </w:r>
-      <w:r>
-        <w:t>e will use these maps to calculate the forward inference for task-</w:t>
-      </w:r>
-      <w:r>
-        <w:t>related</w:t>
-      </w:r>
-      <w:r>
-        <w:t xml:space="preserve"> functions, for example the activation that occurs when “attention” is employed. </w:t>
-      </w:r>
-      <w:r>
-        <w:t>By selecting contrasts from multiple studies with overlapping terms we can ensure that these forward inference maps do not reflect study-specific activations but are function-specific. In addition, we can calculate the reverse inference maps to determine what functions are ac</w:t>
-      </w:r>
-      <w:r>
-        <w:t xml:space="preserve">tive </w:t>
-      </w:r>
-      <w:r>
-        <w:t>given a previously unseen brain activation map.</w:t>
-      </w:r>
-      <w:r>
-        <w:t xml:space="preserve"> This approach will allow us to disentangle functions that are overlapping in their neural processing from functions that are dissociable</w:t>
-      </w:r>
-      <w:r>
-        <w:t xml:space="preserve">, while giving insight into brain organization that </w:t>
-      </w:r>
-      <w:r>
-        <w:t>has a direction connection</w:t>
-      </w:r>
-      <w:r>
-        <w:t xml:space="preserve"> to behavior</w:t>
-      </w:r>
-      <w:r>
-        <w:t xml:space="preserve">. </w:t>
-      </w:r>
-    </w:p>
-    <w:p>
-      <w:pPr>
-        <w:jc w:val="both"/>
-      </w:pPr>
-      <w:r>
-        <w:rPr>
-          <w:b/>
-        </w:rPr>
-        <w:t>Goals</w:t>
-      </w:r>
-    </w:p>
-    <w:p>
-      <w:pPr>
-        <w:ind w:firstLine="720"/>
-        <w:jc w:val="both"/>
-      </w:pPr>
-      <w:r>
-        <w:t xml:space="preserve">The main goal is to </w:t>
-      </w:r>
-      <w:r>
-        <w:t>predict, from an activation map</w:t>
-      </w:r>
-      <w:r>
-        <w:t xml:space="preserve"> the active cognitive processes—in some sense a description of the task being performed</w:t>
-      </w:r>
-      <w:r>
-        <w:t xml:space="preserve"> when the activation map was recorded</w:t>
-      </w:r>
-      <w:r>
-        <w:t xml:space="preserve">. </w:t>
-      </w:r>
-      <w:r>
-        <w:t>There are several smaller stepping stones to achieving this goal:</w:t>
+        <w:t xml:space="preserve">There are several smaller </w:t>
+      </w:r>
+      <w:r>
+        <w:t>stepping-stones</w:t>
+      </w:r>
+      <w:r>
+        <w:t xml:space="preserve"> to achieving this:</w:t>
       </w:r>
     </w:p>
     <w:p>
@@ -175,7 +190,13 @@
         <w:jc w:val="both"/>
       </w:pPr>
       <w:r>
-        <w:t>Forward inference maps for the terms in the task dataset(s). (I.e. when a term is seen, what activation do we expect)</w:t>
+        <w:t xml:space="preserve">Forward inference maps for the terms in the task dataset(s). (I.e. when a term is seen, what activation </w:t>
+      </w:r>
+      <w:r>
+        <w:t xml:space="preserve">of voxels </w:t>
+      </w:r>
+      <w:r>
+        <w:t>do we expect)</w:t>
       </w:r>
     </w:p>
     <w:p>
@@ -199,8 +220,6 @@
       <w:r>
         <w:t xml:space="preserve"> (I.e. what activation map predicts the presence of the term)</w:t>
       </w:r>
-      <w:bookmarkStart w:id="0" w:name="_GoBack"/>
-      <w:bookmarkEnd w:id="0"/>
     </w:p>
     <w:p>
       <w:pPr>
@@ -212,7 +231,16 @@
         <w:jc w:val="both"/>
       </w:pPr>
       <w:r>
-        <w:t>Leave-one-study out prediction of a studies terms. (i.e. given an unseen set of study data, but where every process has overlap with another study, return a description of the study’s task)</w:t>
+        <w:t>Leave-one-</w:t>
+      </w:r>
+      <w:r>
+        <w:t>study out prediction of a study</w:t>
+      </w:r>
+      <w:r>
+        <w:t>’</w:t>
+      </w:r>
+      <w:r>
+        <w:t>s terms. (i.e. given an unseen set of study data, but where every process has overlap with another study, return a description of the study’s task)</w:t>
       </w:r>
     </w:p>
     <w:p>
@@ -225,7 +253,10 @@
         <w:jc w:val="both"/>
       </w:pPr>
       <w:r>
-        <w:t>Prediction from a single subject brain map.</w:t>
+        <w:t>Leave-one-subject out prediction</w:t>
+      </w:r>
+      <w:r>
+        <w:t>.</w:t>
       </w:r>
     </w:p>
     <w:p>
@@ -246,14 +277,38 @@
       </w:pPr>
       <w:r>
         <w:tab/>
-        <w:t xml:space="preserve">We plan on using task fMRI data from the Open fMRI project (currently 31 studies, many different tasks) and the Human Connectome Project (500 subjects, resting state, tasks: working memory, </w:t>
+        <w:t xml:space="preserve">We plan on using task fMRI data from the Open fMRI project (currently 31 studies, many different tasks) and the Human Connectome Project (500 subjects, resting state, tasks: working memory, recognition memory, gambling, motor, language, social cognition, </w:t>
+      </w:r>
+      <w:r>
+        <w:t xml:space="preserve">relational processing, emotion). An </w:t>
       </w:r>
       <w:r>
         <w:lastRenderedPageBreak/>
-        <w:t xml:space="preserve">recognition memory, gambling, motor, language, social cognition, </w:t>
-      </w:r>
-      <w:r>
-        <w:t xml:space="preserve">relational processing, emotion). An initial design could train and test on different datasets, or on subsets of both datasets for maximum term coverage. </w:t>
+        <w:t xml:space="preserve">initial design could train and test on different datasets, or on subsets of both datasets for maximum term coverage. </w:t>
+      </w:r>
+      <w:r>
+        <w:t>An important constraint is that any term that we include must cover multiple studies.</w:t>
+      </w:r>
+    </w:p>
+    <w:p>
+      <w:pPr>
+        <w:ind w:firstLine="190"/>
+        <w:jc w:val="both"/>
+      </w:pPr>
+      <w:r>
+        <w:tab/>
+      </w:r>
+      <w:r>
+        <w:t xml:space="preserve">We plan to use the pre-processed data from both databases as is. Both </w:t>
+      </w:r>
+      <w:r>
+        <w:t xml:space="preserve">databases </w:t>
+      </w:r>
+      <w:r>
+        <w:t xml:space="preserve">have data in </w:t>
+      </w:r>
+      <w:r>
+        <w:t>volume formats, on which we can perform our additional analyses.</w:t>
       </w:r>
     </w:p>
     <w:p>
@@ -272,15 +327,13 @@
     </w:p>
     <w:p>
       <w:pPr>
-        <w:jc w:val="both"/>
+        <w:ind w:firstLine="202"/>
+        <w:jc w:val="both"/>
+      </w:pPr>
+      <w:r>
         <w:rPr>
           <w:b/>
         </w:rPr>
-      </w:pPr>
-      <w:r>
-        <w:rPr>
-          <w:b/>
-        </w:rPr>
         <w:tab/>
       </w:r>
       <w:r>
@@ -305,9 +358,26 @@
         <w:t xml:space="preserve"> at a given moment. We p</w:t>
       </w:r>
       <w:r>
-        <w:t>lan to do task labeling by hand, possibly following the outline provided by CogPO (</w:t>
+        <w:t xml:space="preserve">lan to do task labeling by hand, </w:t>
+      </w:r>
+      <w:r>
+        <w:t>following the cognitive functions outlined by the CognitiveAtlas (</w:t>
       </w:r>
       <w:hyperlink r:id="rId7" w:history="1">
+        <w:r>
+          <w:rPr>
+            <w:rStyle w:val="Hyperlink"/>
+          </w:rPr>
+          <w:t>http://cognitiveatlas.org/</w:t>
+        </w:r>
+      </w:hyperlink>
+      <w:r>
+        <w:t>). For the stimuli, response, etc, we will follow</w:t>
+      </w:r>
+      <w:r>
+        <w:t xml:space="preserve"> the outline provided by CogPO (</w:t>
+      </w:r>
+      <w:hyperlink r:id="rId8" w:history="1">
         <w:r>
           <w:rPr>
             <w:rStyle w:val="Hyperlink"/>
@@ -321,6 +391,24 @@
       <w:r>
         <w:t xml:space="preserve">. </w:t>
       </w:r>
+      <w:r>
+        <w:t xml:space="preserve">The goal is to identify for every experimental condition the structural characteristics of the current task. This might include: </w:t>
+      </w:r>
+      <w:r>
+        <w:t>stimuli, stimulus modality, instructions, cognitive (implicit?) responses, explicit responses, response modalities</w:t>
+      </w:r>
+      <w:r>
+        <w:t>, etc</w:t>
+      </w:r>
+      <w:r>
+        <w:t xml:space="preserve">. CognitiveAtlas has an excellent database of cognitive functions spanning a wide array of </w:t>
+      </w:r>
+      <w:r>
+        <w:t>terms. CogPO has poor coverage of cognitive functions but a terse list of stimulus/respo</w:t>
+      </w:r>
+      <w:r>
+        <w:t>nse modalities.</w:t>
+      </w:r>
     </w:p>
     <w:p>
       <w:pPr>
@@ -339,208 +427,287 @@
         <w:jc w:val="both"/>
       </w:pPr>
       <w:r>
-        <w:t xml:space="preserve">Forward Inference based on </w:t>
-      </w:r>
-      <w:r>
-        <w:fldChar w:fldCharType="begin"/>
-      </w:r>
-      <w:r>
-        <w:instrText xml:space="preserve"> ADDIN ZOTERO_ITEM CSL_CITATION {"citationID":"17rcsj7q34","properties":{"formattedCitation":"(Schwartz, Thirion, &amp; Varoquaux, 2013)","plainCitation":"(Schwartz, Thirion, &amp; Varoquaux, 2013)"},"citationItems":[{"id":16,"uris":["http://zotero.org/users/2176449/items/GGQQPGHV"],"uri":["http://zotero.org/users/2176449/items/GGQQPGHV"],"itemData":{"id":16,"type":"paper-conference","title":"Mapping paradigm ontologies to and from the brain","container-title":"Advances in Neural Information Processing Systems","page":"1673–1681","source":"Google Scholar","URL":"http://papers.nips.cc/paper/5168-mapping-paradigm-ontologies-to-and-from-the-brain","author":[{"family":"Schwartz","given":"Yannick"},{"family":"Thirion","given":"Bertrand"},{"family":"Varoquaux","given":"Gael"}],"issued":{"date-parts":[["2013"]]},"accessed":{"date-parts":[["2014",11,22]]}}}],"schema":"https://github.com/citation-style-language/schema/raw/master/csl-citation.json"} </w:instrText>
-      </w:r>
-      <w:r>
-        <w:fldChar w:fldCharType="separate"/>
-      </w:r>
-      <w:r>
-        <w:rPr>
-          <w:rFonts w:ascii="Calibri" w:hAnsi="Calibri"/>
-        </w:rPr>
-        <w:t>(Schwartz, Thirion, &amp; Varoquaux, 2013)</w:t>
-      </w:r>
-      <w:r>
-        <w:fldChar w:fldCharType="end"/>
-      </w:r>
-      <w:r>
-        <w:t xml:space="preserve">. The process we plan to use is to generate a </w:t>
+        <w:t xml:space="preserve">The process we plan to use is to generate a </w:t>
       </w:r>
       <w:r>
         <w:t>linear</w:t>
       </w:r>
       <w:r>
-        <w:t xml:space="preserve"> regression model (GLM) for each voxel in the subject activation maps, under the assumption that the response in each voxel, x, is derived from a linear combination of the effects of the task labels on that voxel:</w:t>
-      </w:r>
+        <w:t xml:space="preserve"> regression model (GLM) for each voxel in the subject activation maps, under the assumption that the response in each voxel, x, is derived from a linear combination of the effects of the task labels on that voxel</w:t>
+      </w:r>
+      <w:r>
+        <w:t xml:space="preserve">. </w:t>
+      </w:r>
+      <w:r>
+        <w:t xml:space="preserve">As Schwartz et al. point </w:t>
+      </w:r>
+      <w:r>
+        <w:t>out;</w:t>
+      </w:r>
+      <w:r>
+        <w:t xml:space="preserve"> by using </w:t>
+      </w:r>
+      <w:r>
+        <w:rPr>
+          <w:i/>
+        </w:rPr>
+        <w:t>term-versus-</w:t>
+      </w:r>
+      <w:r>
+        <w:rPr>
+          <w:i/>
+        </w:rPr>
+        <w:t>others</w:t>
+      </w:r>
+      <w:r>
+        <w:rPr>
+          <w:i/>
+        </w:rPr>
+        <w:t xml:space="preserve"> </w:t>
+      </w:r>
+      <w:r>
+        <w:t xml:space="preserve">contrasts </w:t>
+      </w:r>
+      <w:r>
+        <w:t>the</w:t>
+      </w:r>
+      <w:r>
+        <w:t xml:space="preserve"> GLM formulation estimates each term’s effect while partial</w:t>
+      </w:r>
+      <w:r>
+        <w:t>l</w:t>
+      </w:r>
+      <w:r>
+        <w:t xml:space="preserve">ing out </w:t>
+      </w:r>
+      <w:r>
+        <w:t>the effects of the other terms.</w:t>
+      </w:r>
+    </w:p>
+    <w:p>
+      <w:pPr>
+        <w:jc w:val="both"/>
+      </w:pPr>
+      <w:r>
+        <w:rPr>
+          <w:b/>
+        </w:rPr>
+        <w:t>Reverse Inference</w:t>
+      </w:r>
+    </w:p>
+    <w:p>
+      <w:pPr>
+        <w:jc w:val="both"/>
+      </w:pPr>
       <w:r>
         <w:tab/>
       </w:r>
-    </w:p>
-    <w:p>
-      <w:pPr>
-        <w:jc w:val="center"/>
-      </w:pPr>
-      <m:oMathPara>
-        <m:oMath>
-          <m:r>
-            <w:rPr>
-              <w:rFonts w:ascii="STIXGeneral-Regular" w:hAnsi="STIXGeneral-Regular" w:cs="STIXGeneral-Regular"/>
-            </w:rPr>
-            <m:t>x</m:t>
-          </m:r>
-          <m:r>
-            <w:rPr>
-              <w:rFonts w:ascii="Cambria Math" w:hAnsi="Cambria Math"/>
-            </w:rPr>
-            <m:t>=</m:t>
-          </m:r>
-          <m:r>
-            <m:rPr>
-              <m:sty m:val="bi"/>
-            </m:rPr>
-            <w:rPr>
-              <w:rFonts w:ascii="STIXGeneral-Regular" w:hAnsi="STIXGeneral-Regular" w:cs="STIXGeneral-Regular"/>
-            </w:rPr>
-            <m:t>Y</m:t>
-          </m:r>
-          <m:r>
-            <m:rPr>
-              <m:sty m:val="p"/>
-            </m:rPr>
-            <w:rPr>
-              <w:rFonts w:ascii="Cambria Math" w:hAnsi="Cambria Math"/>
-            </w:rPr>
-            <m:t>β+</m:t>
-          </m:r>
-          <m:r>
-            <m:rPr>
-              <m:sty m:val="p"/>
-            </m:rPr>
-            <w:rPr>
-              <w:rFonts w:ascii="Times New Roman" w:hAnsi="Times New Roman" w:cs="Times New Roman"/>
-            </w:rPr>
-            <m:t>ϵ</m:t>
-          </m:r>
-        </m:oMath>
-      </m:oMathPara>
-    </w:p>
-    <w:p>
-      <w:pPr>
-        <w:jc w:val="both"/>
-      </w:pPr>
-      <w:r>
-        <w:t xml:space="preserve">As Schwartz et al. point out, by using </w:t>
+      <w:r>
+        <w:t>We plan to follow a similar procedure to that outlined in Schwartz et al. 2013 (</w:t>
       </w:r>
       <w:r>
         <w:rPr>
           <w:i/>
         </w:rPr>
-        <w:t>term-versus-</w:t>
-      </w:r>
-      <w:r>
-        <w:rPr>
+        <w:t>2.3 Reverse inference</w:t>
+      </w:r>
+      <w:r>
+        <w:t>, pg. 3)</w:t>
+      </w:r>
+      <w:r>
+        <w:t>.</w:t>
+      </w:r>
+      <w:r>
+        <w:t xml:space="preserve"> In short: we</w:t>
+      </w:r>
+      <w:r>
+        <w:t xml:space="preserve"> will train one classifier for each term, designed to discriminate the presence or absence of each term label</w:t>
+      </w:r>
+      <w:bookmarkStart w:id="0" w:name="_GoBack"/>
+      <w:bookmarkEnd w:id="0"/>
+      <w:r>
+        <w:t xml:space="preserve">. </w:t>
+      </w:r>
+      <w:r>
+        <w:t>The combination of multiple classifiers then provides a description of the expected terms in a given brain map.</w:t>
+      </w:r>
+      <w:r>
+        <w:t xml:space="preserve"> </w:t>
+      </w:r>
+    </w:p>
+    <w:p>
+      <w:pPr>
+        <w:rPr>
+          <w:b/>
+        </w:rPr>
+      </w:pPr>
+      <w:r>
+        <w:rPr>
+          <w:b/>
+        </w:rPr>
+        <w:t>References</w:t>
+      </w:r>
+    </w:p>
+    <w:p>
+      <w:pPr>
+        <w:spacing w:after="0" w:line="480" w:lineRule="auto"/>
+        <w:ind w:hanging="480"/>
+        <w:rPr>
+          <w:rFonts w:ascii="Times" w:eastAsiaTheme="minorEastAsia" w:hAnsi="Times"/>
+          <w:sz w:val="20"/>
+          <w:szCs w:val="20"/>
+        </w:rPr>
+      </w:pPr>
+    </w:p>
+    <w:p>
+      <w:pPr>
+        <w:spacing w:after="0" w:line="480" w:lineRule="auto"/>
+        <w:ind w:left="567" w:hanging="567"/>
+        <w:rPr>
+          <w:rFonts w:ascii="Times" w:eastAsiaTheme="minorEastAsia" w:hAnsi="Times"/>
+          <w:sz w:val="20"/>
+          <w:szCs w:val="20"/>
+        </w:rPr>
+      </w:pPr>
+      <w:r>
+        <w:rPr>
+          <w:rFonts w:ascii="Times" w:eastAsiaTheme="minorEastAsia" w:hAnsi="Times"/>
+          <w:sz w:val="20"/>
+          <w:szCs w:val="20"/>
+        </w:rPr>
+        <w:t xml:space="preserve">Poldrack, R. (2006). Can cognitive processes be inferred from neuroimaging data? </w:t>
+      </w:r>
+      <w:r>
+        <w:rPr>
+          <w:rFonts w:ascii="Times" w:eastAsiaTheme="minorEastAsia" w:hAnsi="Times"/>
           <w:i/>
-        </w:rPr>
-        <w:t>others</w:t>
-      </w:r>
-      <w:r>
-        <w:rPr>
+          <w:sz w:val="20"/>
+          <w:szCs w:val="20"/>
+        </w:rPr>
+        <w:t>Trends in Cognitive Sciences</w:t>
+      </w:r>
+      <w:r>
+        <w:rPr>
+          <w:rFonts w:ascii="Times" w:eastAsiaTheme="minorEastAsia" w:hAnsi="Times"/>
+          <w:sz w:val="20"/>
+          <w:szCs w:val="20"/>
+        </w:rPr>
+        <w:t xml:space="preserve">, </w:t>
+      </w:r>
+      <w:r>
+        <w:rPr>
+          <w:rFonts w:ascii="Times" w:eastAsiaTheme="minorEastAsia" w:hAnsi="Times"/>
           <w:i/>
-        </w:rPr>
-        <w:t xml:space="preserve"> </w:t>
-      </w:r>
-      <w:r>
-        <w:t xml:space="preserve">contrasts </w:t>
-      </w:r>
-      <w:r>
-        <w:t>the</w:t>
-      </w:r>
-      <w:r>
-        <w:t xml:space="preserve"> GLM formulation estimates each term’s effect while partialing out the effects of the other terms. </w:t>
-      </w:r>
-      <w:r>
-        <w:t>It is crucial that terms do not overlap perfectly across studies or contrasts to ensure that they are not collinear and can be estimated separately.</w:t>
-      </w:r>
-    </w:p>
-    <w:p>
-      <w:pPr>
-        <w:jc w:val="both"/>
-      </w:pPr>
-      <w:r>
-        <w:rPr>
-          <w:b/>
-        </w:rPr>
-        <w:t>Reverse Inference</w:t>
-      </w:r>
-    </w:p>
-    <w:p>
-      <w:pPr>
-        <w:jc w:val="both"/>
-      </w:pPr>
-      <w:r>
+          <w:sz w:val="20"/>
+          <w:szCs w:val="20"/>
+        </w:rPr>
+        <w:t>10</w:t>
+      </w:r>
+      <w:r>
+        <w:rPr>
+          <w:rFonts w:ascii="Times" w:eastAsiaTheme="minorEastAsia" w:hAnsi="Times"/>
+          <w:sz w:val="20"/>
+          <w:szCs w:val="20"/>
+        </w:rPr>
+        <w:t>(2), 59–63. doi:10.1016/j.tics.2005.12.004</w:t>
+      </w:r>
+    </w:p>
+    <w:p>
+      <w:pPr>
+        <w:spacing w:after="0" w:line="480" w:lineRule="auto"/>
+        <w:ind w:hanging="480"/>
+        <w:rPr>
+          <w:rFonts w:ascii="Times" w:eastAsiaTheme="minorEastAsia" w:hAnsi="Times"/>
+          <w:sz w:val="20"/>
+          <w:szCs w:val="20"/>
+        </w:rPr>
+      </w:pPr>
+      <w:r>
+        <w:rPr>
+          <w:rFonts w:ascii="Times" w:eastAsiaTheme="minorEastAsia" w:hAnsi="Times"/>
+          <w:sz w:val="20"/>
+          <w:szCs w:val="20"/>
+        </w:rPr>
         <w:tab/>
       </w:r>
       <w:r>
-        <w:t>We plan to follow a similar procedure to that outlined in Schwartz et al. 2013 (</w:t>
-      </w:r>
-      <w:r>
-        <w:rPr>
+        <w:rPr>
+          <w:rFonts w:ascii="Times" w:eastAsiaTheme="minorEastAsia" w:hAnsi="Times"/>
+          <w:sz w:val="20"/>
+          <w:szCs w:val="20"/>
+        </w:rPr>
+        <w:t xml:space="preserve">Poldrack, R. A., Halchenko, Y. O., &amp; Hanson, S. J. (2009). Decoding the Large-Scale Structure of Brain Function by Classifying Mental States Across Individuals. </w:t>
+      </w:r>
+      <w:r>
+        <w:rPr>
+          <w:rFonts w:ascii="Times" w:eastAsiaTheme="minorEastAsia" w:hAnsi="Times"/>
           <w:i/>
-        </w:rPr>
-        <w:t>2.3 Reverse inference</w:t>
-      </w:r>
-      <w:r>
-        <w:t>, pg. 3)</w:t>
-      </w:r>
-      <w:r>
-        <w:t>.</w:t>
-      </w:r>
-    </w:p>
-    <w:p>
-      <w:r>
-        <w:br w:type="page"/>
-      </w:r>
-    </w:p>
-    <w:p>
-      <w:pPr>
-        <w:pStyle w:val="Bibliography"/>
-        <w:rPr>
-          <w:rFonts w:ascii="Calibri" w:hAnsi="Calibri"/>
-        </w:rPr>
-      </w:pPr>
-      <w:r>
+          <w:sz w:val="20"/>
+          <w:szCs w:val="20"/>
+        </w:rPr>
+        <w:t>Psychological Science</w:t>
+      </w:r>
+      <w:r>
+        <w:rPr>
+          <w:rFonts w:ascii="Times" w:eastAsiaTheme="minorEastAsia" w:hAnsi="Times"/>
+          <w:sz w:val="20"/>
+          <w:szCs w:val="20"/>
+        </w:rPr>
+        <w:t xml:space="preserve">, </w:t>
+      </w:r>
+      <w:r>
+        <w:rPr>
+          <w:rFonts w:ascii="Times" w:eastAsiaTheme="minorEastAsia" w:hAnsi="Times"/>
+          <w:i/>
+          <w:sz w:val="20"/>
+          <w:szCs w:val="20"/>
+        </w:rPr>
+        <w:t>20</w:t>
+      </w:r>
+      <w:r>
+        <w:rPr>
+          <w:rFonts w:ascii="Times" w:eastAsiaTheme="minorEastAsia" w:hAnsi="Times"/>
+          <w:sz w:val="20"/>
+          <w:szCs w:val="20"/>
+        </w:rPr>
+        <w:t>(11), 1364–1372. doi:10.1111/j.1467-9280.2009.02460.x</w:t>
+      </w:r>
+    </w:p>
+    <w:p>
+      <w:pPr>
+        <w:spacing w:after="0" w:line="480" w:lineRule="auto"/>
+        <w:ind w:left="567" w:hanging="567"/>
+        <w:rPr>
+          <w:rFonts w:ascii="Times" w:eastAsiaTheme="minorEastAsia" w:hAnsi="Times"/>
+          <w:sz w:val="20"/>
+          <w:szCs w:val="20"/>
+        </w:rPr>
+      </w:pPr>
+      <w:r>
+        <w:rPr>
+          <w:rFonts w:ascii="Times" w:eastAsiaTheme="minorEastAsia" w:hAnsi="Times"/>
+          <w:sz w:val="20"/>
+          <w:szCs w:val="20"/>
+        </w:rPr>
         <w:lastRenderedPageBreak/>
-        <w:fldChar w:fldCharType="begin"/>
-      </w:r>
-      <w:r>
-        <w:instrText xml:space="preserve"> ADDIN ZOTERO_BIBL {"custom":[]} CSL_BIBLIOGRAPHY </w:instrText>
-      </w:r>
-      <w:r>
-        <w:fldChar w:fldCharType="separate"/>
-      </w:r>
-      <w:r>
-        <w:rPr>
-          <w:rFonts w:ascii="Calibri" w:hAnsi="Calibri"/>
-        </w:rPr>
         <w:t xml:space="preserve">Schwartz, Y., Thirion, B., &amp; Varoquaux, G. (2013). Mapping paradigm ontologies to and from the brain. In </w:t>
       </w:r>
       <w:r>
         <w:rPr>
-          <w:rFonts w:ascii="Calibri" w:hAnsi="Calibri"/>
+          <w:rFonts w:ascii="Times" w:eastAsiaTheme="minorEastAsia" w:hAnsi="Times"/>
           <w:i/>
-          <w:iCs/>
+          <w:sz w:val="20"/>
+          <w:szCs w:val="20"/>
         </w:rPr>
         <w:t>Advances in Neural Information Processing Systems</w:t>
       </w:r>
       <w:r>
         <w:rPr>
-          <w:rFonts w:ascii="Calibri" w:hAnsi="Calibri"/>
-        </w:rPr>
-        <w:t xml:space="preserve"> (pp. 1673–1681). Retrieved from http://papers.nips.cc/paper/5168-mapping-paradigm-ontologies-to-and-from-the-brain</w:t>
-      </w:r>
-    </w:p>
-    <w:p>
-      <w:pPr>
-        <w:jc w:val="both"/>
-      </w:pPr>
-      <w:r>
-        <w:fldChar w:fldCharType="end"/>
+          <w:rFonts w:ascii="Times" w:eastAsiaTheme="minorEastAsia" w:hAnsi="Times"/>
+          <w:sz w:val="20"/>
+          <w:szCs w:val="20"/>
+        </w:rPr>
+        <w:t xml:space="preserve"> (pp. 1673–1681).</w:t>
       </w:r>
     </w:p>
     <w:sectPr>
@@ -554,7 +721,7 @@
 </file>
 
 <file path=word/numbering.xml><?xml version="1.0" encoding="utf-8"?>
-<w:numbering xmlns:wpc="http://schemas.microsoft.com/office/word/2010/wordprocessingCanvas" xmlns:mc="http://schemas.openxmlformats.org/markup-compatibility/2006" xmlns:o="urn:schemas-microsoft-com:office:office" xmlns:r="http://schemas.openxmlformats.org/officeDocument/2006/relationships" xmlns:m="http://schemas.openxmlformats.org/officeDocument/2006/math" xmlns:v="urn:schemas-microsoft-com:vml" xmlns:wp14="http://schemas.microsoft.com/office/word/2010/wordprocessingDrawing" xmlns:wp="http://schemas.openxmlformats.org/drawingml/2006/wordprocessingDrawing" xmlns:w10="urn:schemas-microsoft-com:office:word" xmlns:w="http://schemas.openxmlformats.org/wordprocessingml/2006/main" xmlns:w14="http://schemas.microsoft.com/office/word/2010/wordml" xmlns:wpg="http://schemas.microsoft.com/office/word/2010/wordprocessingGroup" xmlns:wpi="http://schemas.microsoft.com/office/word/2010/wordprocessingInk" xmlns:wne="http://schemas.microsoft.com/office/word/2006/wordml" xmlns:wps="http://schemas.microsoft.com/office/word/2010/wordprocessingShape" mc:Ignorable="w14 wp14">
+<w:numbering xmlns:wpc="http://schemas.microsoft.com/office/word/2010/wordprocessingCanvas" xmlns:mo="http://schemas.microsoft.com/office/mac/office/2008/main" xmlns:mc="http://schemas.openxmlformats.org/markup-compatibility/2006" xmlns:mv="urn:schemas-microsoft-com:mac:vml" xmlns:o="urn:schemas-microsoft-com:office:office" xmlns:r="http://schemas.openxmlformats.org/officeDocument/2006/relationships" xmlns:m="http://schemas.openxmlformats.org/officeDocument/2006/math" xmlns:v="urn:schemas-microsoft-com:vml" xmlns:wp14="http://schemas.microsoft.com/office/word/2010/wordprocessingDrawing" xmlns:wp="http://schemas.openxmlformats.org/drawingml/2006/wordprocessingDrawing" xmlns:w10="urn:schemas-microsoft-com:office:word" xmlns:w="http://schemas.openxmlformats.org/wordprocessingml/2006/main" xmlns:w14="http://schemas.microsoft.com/office/word/2010/wordml" xmlns:wpg="http://schemas.microsoft.com/office/word/2010/wordprocessingGroup" xmlns:wpi="http://schemas.microsoft.com/office/word/2010/wordprocessingInk" xmlns:wne="http://schemas.microsoft.com/office/word/2006/wordml" xmlns:wps="http://schemas.microsoft.com/office/word/2010/wordprocessingShape" mc:Ignorable="w14 wp14">
   <w:abstractNum w:abstractNumId="0">
     <w:nsid w:val="12697640"/>
     <w:multiLevelType w:val="hybridMultilevel"/>
@@ -664,7 +831,7 @@
       </w:pPr>
     </w:pPrDefault>
   </w:docDefaults>
-  <w:latentStyles w:defLockedState="0" w:defUIPriority="99" w:defSemiHidden="1" w:defUnhideWhenUsed="1" w:defQFormat="0" w:count="267">
+  <w:latentStyles w:defLockedState="0" w:defUIPriority="99" w:defSemiHidden="1" w:defUnhideWhenUsed="1" w:defQFormat="0" w:count="276">
     <w:lsdException w:name="Normal" w:semiHidden="0" w:uiPriority="0" w:unhideWhenUsed="0" w:qFormat="1"/>
     <w:lsdException w:name="heading 1" w:semiHidden="0" w:uiPriority="9" w:unhideWhenUsed="0" w:qFormat="1"/>
     <w:lsdException w:name="heading 2" w:uiPriority="9" w:qFormat="1"/>
@@ -891,7 +1058,6 @@
     <w:name w:val="Hyperlink"/>
     <w:basedOn w:val="DefaultParagraphFont"/>
     <w:uiPriority w:val="99"/>
-    <w:semiHidden/>
     <w:unhideWhenUsed/>
     <w:rsid w:val="00D41B1A"/>
     <w:rPr>
@@ -914,7 +1080,7 @@
 </file>
 
 <file path=word/stylesWithEffects.xml><?xml version="1.0" encoding="utf-8"?>
-<w:styles xmlns:wpc="http://schemas.microsoft.com/office/word/2010/wordprocessingCanvas" xmlns:mc="http://schemas.openxmlformats.org/markup-compatibility/2006" xmlns:o="urn:schemas-microsoft-com:office:office" xmlns:r="http://schemas.openxmlformats.org/officeDocument/2006/relationships" xmlns:m="http://schemas.openxmlformats.org/officeDocument/2006/math" xmlns:v="urn:schemas-microsoft-com:vml" xmlns:wp14="http://schemas.microsoft.com/office/word/2010/wordprocessingDrawing" xmlns:wp="http://schemas.openxmlformats.org/drawingml/2006/wordprocessingDrawing" xmlns:w10="urn:schemas-microsoft-com:office:word" xmlns:w="http://schemas.openxmlformats.org/wordprocessingml/2006/main" xmlns:w14="http://schemas.microsoft.com/office/word/2010/wordml" xmlns:wpg="http://schemas.microsoft.com/office/word/2010/wordprocessingGroup" xmlns:wpi="http://schemas.microsoft.com/office/word/2010/wordprocessingInk" xmlns:wne="http://schemas.microsoft.com/office/word/2006/wordml" xmlns:wps="http://schemas.microsoft.com/office/word/2010/wordprocessingShape" mc:Ignorable="w14 wp14">
+<w:styles xmlns:wpc="http://schemas.microsoft.com/office/word/2010/wordprocessingCanvas" xmlns:mo="http://schemas.microsoft.com/office/mac/office/2008/main" xmlns:mc="http://schemas.openxmlformats.org/markup-compatibility/2006" xmlns:mv="urn:schemas-microsoft-com:mac:vml" xmlns:o="urn:schemas-microsoft-com:office:office" xmlns:r="http://schemas.openxmlformats.org/officeDocument/2006/relationships" xmlns:m="http://schemas.openxmlformats.org/officeDocument/2006/math" xmlns:v="urn:schemas-microsoft-com:vml" xmlns:wp14="http://schemas.microsoft.com/office/word/2010/wordprocessingDrawing" xmlns:wp="http://schemas.openxmlformats.org/drawingml/2006/wordprocessingDrawing" xmlns:w10="urn:schemas-microsoft-com:office:word" xmlns:w="http://schemas.openxmlformats.org/wordprocessingml/2006/main" xmlns:w14="http://schemas.microsoft.com/office/word/2010/wordml" xmlns:wpg="http://schemas.microsoft.com/office/word/2010/wordprocessingGroup" xmlns:wpi="http://schemas.microsoft.com/office/word/2010/wordprocessingInk" xmlns:wne="http://schemas.microsoft.com/office/word/2006/wordml" xmlns:wps="http://schemas.microsoft.com/office/word/2010/wordprocessingShape" mc:Ignorable="w14 wp14">
   <w:docDefaults>
     <w:rPrDefault>
       <w:rPr>
@@ -930,7 +1096,7 @@
       </w:pPr>
     </w:pPrDefault>
   </w:docDefaults>
-  <w:latentStyles w:defLockedState="0" w:defUIPriority="99" w:defSemiHidden="1" w:defUnhideWhenUsed="1" w:defQFormat="0" w:count="267">
+  <w:latentStyles w:defLockedState="0" w:defUIPriority="99" w:defSemiHidden="1" w:defUnhideWhenUsed="1" w:defQFormat="0" w:count="276">
     <w:lsdException w:name="Normal" w:semiHidden="0" w:uiPriority="0" w:unhideWhenUsed="0" w:qFormat="1"/>
     <w:lsdException w:name="heading 1" w:semiHidden="0" w:uiPriority="9" w:unhideWhenUsed="0" w:qFormat="1"/>
     <w:lsdException w:name="heading 2" w:uiPriority="9" w:qFormat="1"/>
@@ -1445,7 +1611,7 @@
 </file>
 
 <file path=customXml/itemProps1.xml><?xml version="1.0" encoding="utf-8"?>
-<ds:datastoreItem xmlns:ds="http://schemas.openxmlformats.org/officeDocument/2006/customXml" ds:itemID="{A4E00E76-0E42-4E09-8379-A669A7CE611A}">
+<ds:datastoreItem xmlns:ds="http://schemas.openxmlformats.org/officeDocument/2006/customXml" ds:itemID="{F69F9B81-DBD7-194A-B87B-4E9400081264}">
   <ds:schemaRefs>
     <ds:schemaRef ds:uri="http://schemas.openxmlformats.org/officeDocument/2006/bibliography"/>
   </ds:schemaRefs>

</xml_diff>